<commit_message>
Make some variety for reports
</commit_message>
<xml_diff>
--- a/Algorithm.docx
+++ b/Algorithm.docx
@@ -128,7 +128,6 @@
           <w:szCs w:val="96"/>
         </w:rPr>
       </w:pPr>
-      <w:bookmarkStart w:id="0" w:name="_GoBack"/>
       <w:r>
         <w:rPr>
           <w:rFonts w:ascii="Segoe UI Light" w:hAnsi="Segoe UI Light" w:cs="Segoe UI Light"/>
@@ -154,7 +153,6 @@
         <w:tab/>
       </w:r>
     </w:p>
-    <w:bookmarkEnd w:id="0"/>
     <w:p>
       <w:pPr>
         <w:jc w:val="right"/>
@@ -1215,7 +1213,7 @@
     </w:p>
     <w:p>
       <w:pPr>
-        <w:spacing w:line="360" w:lineRule="auto"/>
+        <w:spacing w:line="240" w:lineRule="auto"/>
         <w:rPr>
           <w:rFonts w:ascii="Segoe UI Semilight" w:hAnsi="Segoe UI Semilight" w:cs="Segoe UI Semilight"/>
           <w:sz w:val="28"/>
@@ -2678,6 +2676,7 @@
     </w:p>
     <w:p>
       <w:pPr>
+        <w:ind w:left="1440" w:hanging="1440"/>
         <w:rPr>
           <w:rFonts w:ascii="Consolas" w:hAnsi="Consolas" w:cs="Segoe UI Semilight"/>
           <w:sz w:val="20"/>
@@ -2716,6 +2715,56 @@
         </w:rPr>
         <w:tab/>
         <w:t>Else</w:t>
+      </w:r>
+    </w:p>
+    <w:p>
+      <w:pPr>
+        <w:rPr>
+          <w:rFonts w:ascii="Consolas" w:hAnsi="Consolas" w:cs="Segoe UI Semilight"/>
+          <w:sz w:val="20"/>
+          <w:szCs w:val="20"/>
+        </w:rPr>
+      </w:pPr>
+      <w:r>
+        <w:rPr>
+          <w:rFonts w:ascii="Consolas" w:hAnsi="Consolas" w:cs="Segoe UI Semilight"/>
+          <w:sz w:val="20"/>
+          <w:szCs w:val="20"/>
+        </w:rPr>
+        <w:t>Step 30</w:t>
+      </w:r>
+      <w:r>
+        <w:rPr>
+          <w:rFonts w:ascii="Consolas" w:hAnsi="Consolas" w:cs="Segoe UI Semilight"/>
+          <w:sz w:val="20"/>
+          <w:szCs w:val="20"/>
+        </w:rPr>
+        <w:t>:</w:t>
+      </w:r>
+      <w:r>
+        <w:rPr>
+          <w:rFonts w:ascii="Consolas" w:hAnsi="Consolas" w:cs="Segoe UI Semilight"/>
+          <w:sz w:val="20"/>
+          <w:szCs w:val="20"/>
+        </w:rPr>
+        <w:tab/>
+      </w:r>
+      <w:r>
+        <w:rPr>
+          <w:rFonts w:ascii="Consolas" w:hAnsi="Consolas" w:cs="Segoe UI Semilight"/>
+          <w:sz w:val="20"/>
+          <w:szCs w:val="20"/>
+        </w:rPr>
+        <w:tab/>
+      </w:r>
+      <w:r>
+        <w:rPr>
+          <w:rFonts w:ascii="Consolas" w:hAnsi="Consolas" w:cs="Segoe UI Semilight"/>
+          <w:sz w:val="20"/>
+          <w:szCs w:val="20"/>
+        </w:rPr>
+        <w:tab/>
+        <w:t>PRINT “Invalid Choice”</w:t>
       </w:r>
     </w:p>
     <w:p>
@@ -9546,7 +9595,17 @@
           <w:sz w:val="20"/>
           <w:szCs w:val="20"/>
         </w:rPr>
-        <w:t>total_profit = total_sprice</w:t>
+        <w:t>tota</w:t>
+      </w:r>
+      <w:bookmarkStart w:id="0" w:name="_GoBack"/>
+      <w:bookmarkEnd w:id="0"/>
+      <w:r>
+        <w:rPr>
+          <w:rFonts w:ascii="Consolas" w:hAnsi="Consolas" w:cs="Segoe UI Semilight"/>
+          <w:sz w:val="20"/>
+          <w:szCs w:val="20"/>
+        </w:rPr>
+        <w:t>l_profit = total_sprice</w:t>
       </w:r>
       <w:r>
         <w:rPr>
@@ -11504,7 +11563,7 @@
 </file>
 
 <file path=customXml/itemProps1.xml><?xml version="1.0" encoding="utf-8"?>
-<ds:datastoreItem xmlns:ds="http://schemas.openxmlformats.org/officeDocument/2006/customXml" ds:itemID="{AB2DBC46-8F8C-4278-919C-1A97211FF12C}">
+<ds:datastoreItem xmlns:ds="http://schemas.openxmlformats.org/officeDocument/2006/customXml" ds:itemID="{A3811CF2-B832-4BF6-A29C-FA6EF077B01F}">
   <ds:schemaRefs>
     <ds:schemaRef ds:uri="http://schemas.openxmlformats.org/officeDocument/2006/bibliography"/>
   </ds:schemaRefs>

</xml_diff>